<commit_message>
update ontology music sequel trilogy
</commit_message>
<xml_diff>
--- a/fileword/tabelle StarWars.docx
+++ b/fileword/tabelle StarWars.docx
@@ -9637,15 +9637,17 @@
             <w:pPr>
               <w:rPr>
                 <w:rFonts w:ascii="Times New Roman" w:hAnsi="Times New Roman" w:cs="Times New Roman"/>
-                <w:sz w:val="24"/>
-                <w:szCs w:val="24"/>
-                <w:lang w:val="en-GB"/>
-              </w:rPr>
-            </w:pPr>
-            <w:proofErr w:type="spellStart"/>
-            <w:r>
-              <w:rPr>
-                <w:rFonts w:ascii="Times New Roman" w:hAnsi="Times New Roman" w:cs="Times New Roman"/>
+                <w:strike/>
+                <w:sz w:val="24"/>
+                <w:szCs w:val="24"/>
+                <w:lang w:val="en-GB"/>
+              </w:rPr>
+            </w:pPr>
+            <w:proofErr w:type="spellStart"/>
+            <w:r>
+              <w:rPr>
+                <w:rFonts w:ascii="Times New Roman" w:hAnsi="Times New Roman" w:cs="Times New Roman"/>
+                <w:strike/>
                 <w:sz w:val="24"/>
                 <w:szCs w:val="24"/>
                 <w:highlight w:val="yellow"/>
@@ -9658,6 +9660,7 @@
             <w:r>
               <w:rPr>
                 <w:rFonts w:ascii="Times New Roman" w:hAnsi="Times New Roman" w:cs="Times New Roman"/>
+                <w:strike/>
                 <w:sz w:val="24"/>
                 <w:szCs w:val="24"/>
                 <w:highlight w:val="yellow"/>
@@ -9669,6 +9672,7 @@
             <w:r>
               <w:rPr>
                 <w:rFonts w:ascii="Times New Roman" w:hAnsi="Times New Roman" w:cs="Times New Roman"/>
+                <w:strike/>
                 <w:sz w:val="24"/>
                 <w:szCs w:val="24"/>
                 <w:highlight w:val="yellow"/>
@@ -9680,6 +9684,7 @@
             <w:r>
               <w:rPr>
                 <w:rFonts w:ascii="Times New Roman" w:hAnsi="Times New Roman" w:cs="Times New Roman"/>
+                <w:strike/>
                 <w:sz w:val="24"/>
                 <w:szCs w:val="24"/>
                 <w:highlight w:val="yellow"/>
@@ -9771,15 +9776,17 @@
             <w:pPr>
               <w:rPr>
                 <w:rFonts w:ascii="Times New Roman" w:hAnsi="Times New Roman" w:cs="Times New Roman"/>
-                <w:sz w:val="24"/>
-                <w:szCs w:val="24"/>
-                <w:lang w:val="en-GB"/>
-              </w:rPr>
-            </w:pPr>
-            <w:proofErr w:type="spellStart"/>
-            <w:r>
-              <w:rPr>
-                <w:rFonts w:ascii="Times New Roman" w:hAnsi="Times New Roman" w:cs="Times New Roman"/>
+                <w:strike/>
+                <w:sz w:val="24"/>
+                <w:szCs w:val="24"/>
+                <w:lang w:val="en-GB"/>
+              </w:rPr>
+            </w:pPr>
+            <w:proofErr w:type="spellStart"/>
+            <w:r>
+              <w:rPr>
+                <w:rFonts w:ascii="Times New Roman" w:hAnsi="Times New Roman" w:cs="Times New Roman"/>
+                <w:strike/>
                 <w:sz w:val="24"/>
                 <w:szCs w:val="24"/>
                 <w:lang w:val="en-GB"/>
@@ -9790,6 +9797,7 @@
             <w:r>
               <w:rPr>
                 <w:rFonts w:ascii="Times New Roman" w:hAnsi="Times New Roman" w:cs="Times New Roman"/>
+                <w:strike/>
                 <w:sz w:val="24"/>
                 <w:szCs w:val="24"/>
                 <w:lang w:val="en-GB"/>
@@ -9800,6 +9808,7 @@
             <w:r>
               <w:rPr>
                 <w:rFonts w:ascii="Times New Roman" w:hAnsi="Times New Roman" w:cs="Times New Roman"/>
+                <w:strike/>
                 <w:sz w:val="24"/>
                 <w:szCs w:val="24"/>
                 <w:lang w:val="en-GB"/>
@@ -9812,15 +9821,17 @@
             <w:pPr>
               <w:rPr>
                 <w:rFonts w:ascii="Times New Roman" w:hAnsi="Times New Roman" w:cs="Times New Roman"/>
-                <w:sz w:val="24"/>
-                <w:szCs w:val="24"/>
-                <w:lang w:val="en-GB"/>
-              </w:rPr>
-            </w:pPr>
-            <w:proofErr w:type="spellStart"/>
-            <w:r>
-              <w:rPr>
-                <w:rFonts w:ascii="Times New Roman" w:hAnsi="Times New Roman" w:cs="Times New Roman"/>
+                <w:strike/>
+                <w:sz w:val="24"/>
+                <w:szCs w:val="24"/>
+                <w:lang w:val="en-GB"/>
+              </w:rPr>
+            </w:pPr>
+            <w:proofErr w:type="spellStart"/>
+            <w:r>
+              <w:rPr>
+                <w:rFonts w:ascii="Times New Roman" w:hAnsi="Times New Roman" w:cs="Times New Roman"/>
+                <w:strike/>
                 <w:sz w:val="24"/>
                 <w:szCs w:val="24"/>
                 <w:lang w:val="en-GB"/>
@@ -9830,6 +9841,7 @@
             <w:r>
               <w:rPr>
                 <w:rFonts w:ascii="Times New Roman" w:hAnsi="Times New Roman" w:cs="Times New Roman"/>
+                <w:strike/>
                 <w:sz w:val="24"/>
                 <w:szCs w:val="24"/>
                 <w:lang w:val="en-GB"/>
@@ -9842,15 +9854,17 @@
             <w:pPr>
               <w:rPr>
                 <w:rFonts w:ascii="Times New Roman" w:hAnsi="Times New Roman" w:cs="Times New Roman"/>
-                <w:sz w:val="24"/>
-                <w:szCs w:val="24"/>
-                <w:lang w:val="en-GB"/>
-              </w:rPr>
-            </w:pPr>
-            <w:proofErr w:type="spellStart"/>
-            <w:r>
-              <w:rPr>
-                <w:rFonts w:ascii="Times New Roman" w:hAnsi="Times New Roman" w:cs="Times New Roman"/>
+                <w:strike/>
+                <w:sz w:val="24"/>
+                <w:szCs w:val="24"/>
+                <w:lang w:val="en-GB"/>
+              </w:rPr>
+            </w:pPr>
+            <w:proofErr w:type="spellStart"/>
+            <w:r>
+              <w:rPr>
+                <w:rFonts w:ascii="Times New Roman" w:hAnsi="Times New Roman" w:cs="Times New Roman"/>
+                <w:strike/>
                 <w:sz w:val="24"/>
                 <w:szCs w:val="24"/>
                 <w:lang w:val="en-GB"/>
@@ -9863,15 +9877,17 @@
             <w:pPr>
               <w:rPr>
                 <w:rFonts w:ascii="Times New Roman" w:hAnsi="Times New Roman" w:cs="Times New Roman"/>
-                <w:sz w:val="24"/>
-                <w:szCs w:val="24"/>
-                <w:lang w:val="en-GB"/>
-              </w:rPr>
-            </w:pPr>
-            <w:proofErr w:type="spellStart"/>
-            <w:r>
-              <w:rPr>
-                <w:rFonts w:ascii="Times New Roman" w:hAnsi="Times New Roman" w:cs="Times New Roman"/>
+                <w:strike/>
+                <w:sz w:val="24"/>
+                <w:szCs w:val="24"/>
+                <w:lang w:val="en-GB"/>
+              </w:rPr>
+            </w:pPr>
+            <w:proofErr w:type="spellStart"/>
+            <w:r>
+              <w:rPr>
+                <w:rFonts w:ascii="Times New Roman" w:hAnsi="Times New Roman" w:cs="Times New Roman"/>
+                <w:strike/>
                 <w:sz w:val="24"/>
                 <w:szCs w:val="24"/>
                 <w:lang w:val="en-GB"/>
@@ -9884,15 +9900,17 @@
             <w:pPr>
               <w:rPr>
                 <w:rFonts w:ascii="Times New Roman" w:hAnsi="Times New Roman" w:cs="Times New Roman"/>
-                <w:sz w:val="24"/>
-                <w:szCs w:val="24"/>
-                <w:lang w:val="en-GB"/>
-              </w:rPr>
-            </w:pPr>
-            <w:proofErr w:type="spellStart"/>
-            <w:r>
-              <w:rPr>
-                <w:rFonts w:ascii="Times New Roman" w:hAnsi="Times New Roman" w:cs="Times New Roman"/>
+                <w:strike/>
+                <w:sz w:val="24"/>
+                <w:szCs w:val="24"/>
+                <w:lang w:val="en-GB"/>
+              </w:rPr>
+            </w:pPr>
+            <w:proofErr w:type="spellStart"/>
+            <w:r>
+              <w:rPr>
+                <w:rFonts w:ascii="Times New Roman" w:hAnsi="Times New Roman" w:cs="Times New Roman"/>
+                <w:strike/>
                 <w:sz w:val="24"/>
                 <w:szCs w:val="24"/>
                 <w:lang w:val="en-GB"/>
@@ -9905,15 +9923,17 @@
             <w:pPr>
               <w:rPr>
                 <w:rFonts w:ascii="Times New Roman" w:hAnsi="Times New Roman" w:cs="Times New Roman"/>
-                <w:sz w:val="24"/>
-                <w:szCs w:val="24"/>
-                <w:lang w:val="en-GB"/>
-              </w:rPr>
-            </w:pPr>
-            <w:proofErr w:type="spellStart"/>
-            <w:r>
-              <w:rPr>
-                <w:rFonts w:ascii="Times New Roman" w:hAnsi="Times New Roman" w:cs="Times New Roman"/>
+                <w:strike/>
+                <w:sz w:val="24"/>
+                <w:szCs w:val="24"/>
+                <w:lang w:val="en-GB"/>
+              </w:rPr>
+            </w:pPr>
+            <w:proofErr w:type="spellStart"/>
+            <w:r>
+              <w:rPr>
+                <w:rFonts w:ascii="Times New Roman" w:hAnsi="Times New Roman" w:cs="Times New Roman"/>
+                <w:strike/>
                 <w:sz w:val="24"/>
                 <w:szCs w:val="24"/>
                 <w:lang w:val="en-GB"/>
@@ -9926,15 +9946,17 @@
             <w:pPr>
               <w:rPr>
                 <w:rFonts w:ascii="Times New Roman" w:hAnsi="Times New Roman" w:cs="Times New Roman"/>
-                <w:sz w:val="24"/>
-                <w:szCs w:val="24"/>
-                <w:lang w:val="en-GB"/>
-              </w:rPr>
-            </w:pPr>
-            <w:proofErr w:type="spellStart"/>
-            <w:r>
-              <w:rPr>
-                <w:rFonts w:ascii="Times New Roman" w:hAnsi="Times New Roman" w:cs="Times New Roman"/>
+                <w:strike/>
+                <w:sz w:val="24"/>
+                <w:szCs w:val="24"/>
+                <w:lang w:val="en-GB"/>
+              </w:rPr>
+            </w:pPr>
+            <w:proofErr w:type="spellStart"/>
+            <w:r>
+              <w:rPr>
+                <w:rFonts w:ascii="Times New Roman" w:hAnsi="Times New Roman" w:cs="Times New Roman"/>
+                <w:strike/>
                 <w:sz w:val="24"/>
                 <w:szCs w:val="24"/>
                 <w:lang w:val="en-GB"/>
@@ -9944,6 +9966,7 @@
             <w:r>
               <w:rPr>
                 <w:rFonts w:ascii="Times New Roman" w:hAnsi="Times New Roman" w:cs="Times New Roman"/>
+                <w:strike/>
                 <w:sz w:val="24"/>
                 <w:szCs w:val="24"/>
                 <w:lang w:val="en-GB"/>
@@ -9956,15 +9979,17 @@
             <w:pPr>
               <w:rPr>
                 <w:rFonts w:ascii="Times New Roman" w:hAnsi="Times New Roman" w:cs="Times New Roman"/>
-                <w:sz w:val="24"/>
-                <w:szCs w:val="24"/>
-                <w:lang w:val="en-GB"/>
-              </w:rPr>
-            </w:pPr>
-            <w:proofErr w:type="spellStart"/>
-            <w:r>
-              <w:rPr>
-                <w:rFonts w:ascii="Times New Roman" w:hAnsi="Times New Roman" w:cs="Times New Roman"/>
+                <w:strike/>
+                <w:sz w:val="24"/>
+                <w:szCs w:val="24"/>
+                <w:lang w:val="en-GB"/>
+              </w:rPr>
+            </w:pPr>
+            <w:proofErr w:type="spellStart"/>
+            <w:r>
+              <w:rPr>
+                <w:rFonts w:ascii="Times New Roman" w:hAnsi="Times New Roman" w:cs="Times New Roman"/>
+                <w:strike/>
                 <w:sz w:val="24"/>
                 <w:szCs w:val="24"/>
                 <w:lang w:val="en-GB"/>
@@ -9986,6 +10011,7 @@
             <w:r>
               <w:rPr>
                 <w:rFonts w:ascii="Times New Roman" w:hAnsi="Times New Roman" w:cs="Times New Roman"/>
+                <w:strike/>
                 <w:sz w:val="24"/>
                 <w:szCs w:val="24"/>
                 <w:highlight w:val="yellow"/>
@@ -10046,15 +10072,17 @@
             <w:pPr>
               <w:rPr>
                 <w:rFonts w:ascii="Times New Roman" w:hAnsi="Times New Roman" w:cs="Times New Roman"/>
-                <w:sz w:val="24"/>
-                <w:szCs w:val="24"/>
-                <w:lang w:val="en-GB"/>
-              </w:rPr>
-            </w:pPr>
-            <w:proofErr w:type="spellStart"/>
-            <w:r>
-              <w:rPr>
-                <w:rFonts w:ascii="Times New Roman" w:hAnsi="Times New Roman" w:cs="Times New Roman"/>
+                <w:strike/>
+                <w:sz w:val="24"/>
+                <w:szCs w:val="24"/>
+                <w:lang w:val="en-GB"/>
+              </w:rPr>
+            </w:pPr>
+            <w:proofErr w:type="spellStart"/>
+            <w:r>
+              <w:rPr>
+                <w:rFonts w:ascii="Times New Roman" w:hAnsi="Times New Roman" w:cs="Times New Roman"/>
+                <w:strike/>
                 <w:sz w:val="24"/>
                 <w:szCs w:val="24"/>
                 <w:lang w:val="en-GB"/>
@@ -10065,6 +10093,7 @@
             <w:r>
               <w:rPr>
                 <w:rFonts w:ascii="Times New Roman" w:hAnsi="Times New Roman" w:cs="Times New Roman"/>
+                <w:strike/>
                 <w:sz w:val="24"/>
                 <w:szCs w:val="24"/>
                 <w:lang w:val="en-GB"/>
@@ -10075,6 +10104,7 @@
             <w:r>
               <w:rPr>
                 <w:rFonts w:ascii="Times New Roman" w:hAnsi="Times New Roman" w:cs="Times New Roman"/>
+                <w:strike/>
                 <w:sz w:val="24"/>
                 <w:szCs w:val="24"/>
                 <w:lang w:val="en-GB"/>
@@ -10087,15 +10117,17 @@
             <w:pPr>
               <w:rPr>
                 <w:rFonts w:ascii="Times New Roman" w:hAnsi="Times New Roman" w:cs="Times New Roman"/>
-                <w:sz w:val="24"/>
-                <w:szCs w:val="24"/>
-                <w:lang w:val="en-GB"/>
-              </w:rPr>
-            </w:pPr>
-            <w:proofErr w:type="spellStart"/>
-            <w:r>
-              <w:rPr>
-                <w:rFonts w:ascii="Times New Roman" w:hAnsi="Times New Roman" w:cs="Times New Roman"/>
+                <w:strike/>
+                <w:sz w:val="24"/>
+                <w:szCs w:val="24"/>
+                <w:lang w:val="en-GB"/>
+              </w:rPr>
+            </w:pPr>
+            <w:proofErr w:type="spellStart"/>
+            <w:r>
+              <w:rPr>
+                <w:rFonts w:ascii="Times New Roman" w:hAnsi="Times New Roman" w:cs="Times New Roman"/>
+                <w:strike/>
                 <w:sz w:val="24"/>
                 <w:szCs w:val="24"/>
                 <w:lang w:val="en-GB"/>
@@ -10108,15 +10140,17 @@
             <w:pPr>
               <w:rPr>
                 <w:rFonts w:ascii="Times New Roman" w:hAnsi="Times New Roman" w:cs="Times New Roman"/>
-                <w:sz w:val="24"/>
-                <w:szCs w:val="24"/>
-                <w:lang w:val="en-GB"/>
-              </w:rPr>
-            </w:pPr>
-            <w:proofErr w:type="spellStart"/>
-            <w:r>
-              <w:rPr>
-                <w:rFonts w:ascii="Times New Roman" w:hAnsi="Times New Roman" w:cs="Times New Roman"/>
+                <w:strike/>
+                <w:sz w:val="24"/>
+                <w:szCs w:val="24"/>
+                <w:lang w:val="en-GB"/>
+              </w:rPr>
+            </w:pPr>
+            <w:proofErr w:type="spellStart"/>
+            <w:r>
+              <w:rPr>
+                <w:rFonts w:ascii="Times New Roman" w:hAnsi="Times New Roman" w:cs="Times New Roman"/>
+                <w:strike/>
                 <w:sz w:val="24"/>
                 <w:szCs w:val="24"/>
                 <w:lang w:val="en-GB"/>
@@ -10129,15 +10163,17 @@
             <w:pPr>
               <w:rPr>
                 <w:rFonts w:ascii="Times New Roman" w:hAnsi="Times New Roman" w:cs="Times New Roman"/>
-                <w:sz w:val="24"/>
-                <w:szCs w:val="24"/>
-                <w:lang w:val="en-GB"/>
-              </w:rPr>
-            </w:pPr>
-            <w:proofErr w:type="spellStart"/>
-            <w:r>
-              <w:rPr>
-                <w:rFonts w:ascii="Times New Roman" w:hAnsi="Times New Roman" w:cs="Times New Roman"/>
+                <w:strike/>
+                <w:sz w:val="24"/>
+                <w:szCs w:val="24"/>
+                <w:lang w:val="en-GB"/>
+              </w:rPr>
+            </w:pPr>
+            <w:proofErr w:type="spellStart"/>
+            <w:r>
+              <w:rPr>
+                <w:rFonts w:ascii="Times New Roman" w:hAnsi="Times New Roman" w:cs="Times New Roman"/>
+                <w:strike/>
                 <w:sz w:val="24"/>
                 <w:szCs w:val="24"/>
                 <w:lang w:val="en-GB"/>
@@ -10150,15 +10186,17 @@
             <w:pPr>
               <w:rPr>
                 <w:rFonts w:ascii="Times New Roman" w:hAnsi="Times New Roman" w:cs="Times New Roman"/>
-                <w:sz w:val="24"/>
-                <w:szCs w:val="24"/>
-                <w:lang w:val="en-GB"/>
-              </w:rPr>
-            </w:pPr>
-            <w:proofErr w:type="spellStart"/>
-            <w:r>
-              <w:rPr>
-                <w:rFonts w:ascii="Times New Roman" w:hAnsi="Times New Roman" w:cs="Times New Roman"/>
+                <w:strike/>
+                <w:sz w:val="24"/>
+                <w:szCs w:val="24"/>
+                <w:lang w:val="en-GB"/>
+              </w:rPr>
+            </w:pPr>
+            <w:proofErr w:type="spellStart"/>
+            <w:r>
+              <w:rPr>
+                <w:rFonts w:ascii="Times New Roman" w:hAnsi="Times New Roman" w:cs="Times New Roman"/>
+                <w:strike/>
                 <w:sz w:val="24"/>
                 <w:szCs w:val="24"/>
                 <w:lang w:val="en-GB"/>
@@ -10171,15 +10209,17 @@
             <w:pPr>
               <w:rPr>
                 <w:rFonts w:ascii="Times New Roman" w:hAnsi="Times New Roman" w:cs="Times New Roman"/>
-                <w:sz w:val="24"/>
-                <w:szCs w:val="24"/>
-                <w:lang w:val="en-GB"/>
-              </w:rPr>
-            </w:pPr>
-            <w:proofErr w:type="spellStart"/>
-            <w:r>
-              <w:rPr>
-                <w:rFonts w:ascii="Times New Roman" w:hAnsi="Times New Roman" w:cs="Times New Roman"/>
+                <w:strike/>
+                <w:sz w:val="24"/>
+                <w:szCs w:val="24"/>
+                <w:lang w:val="en-GB"/>
+              </w:rPr>
+            </w:pPr>
+            <w:proofErr w:type="spellStart"/>
+            <w:r>
+              <w:rPr>
+                <w:rFonts w:ascii="Times New Roman" w:hAnsi="Times New Roman" w:cs="Times New Roman"/>
+                <w:strike/>
                 <w:sz w:val="24"/>
                 <w:szCs w:val="24"/>
                 <w:lang w:val="en-GB"/>
@@ -10192,15 +10232,17 @@
             <w:pPr>
               <w:rPr>
                 <w:rFonts w:ascii="Times New Roman" w:hAnsi="Times New Roman" w:cs="Times New Roman"/>
-                <w:sz w:val="24"/>
-                <w:szCs w:val="24"/>
-                <w:lang w:val="en-GB"/>
-              </w:rPr>
-            </w:pPr>
-            <w:proofErr w:type="spellStart"/>
-            <w:r>
-              <w:rPr>
-                <w:rFonts w:ascii="Times New Roman" w:hAnsi="Times New Roman" w:cs="Times New Roman"/>
+                <w:strike/>
+                <w:sz w:val="24"/>
+                <w:szCs w:val="24"/>
+                <w:lang w:val="en-GB"/>
+              </w:rPr>
+            </w:pPr>
+            <w:proofErr w:type="spellStart"/>
+            <w:r>
+              <w:rPr>
+                <w:rFonts w:ascii="Times New Roman" w:hAnsi="Times New Roman" w:cs="Times New Roman"/>
+                <w:strike/>
                 <w:sz w:val="24"/>
                 <w:szCs w:val="24"/>
                 <w:lang w:val="en-GB"/>
@@ -10210,6 +10252,7 @@
             <w:r>
               <w:rPr>
                 <w:rFonts w:ascii="Times New Roman" w:hAnsi="Times New Roman" w:cs="Times New Roman"/>
+                <w:strike/>
                 <w:sz w:val="24"/>
                 <w:szCs w:val="24"/>
                 <w:lang w:val="en-GB"/>
@@ -10222,15 +10265,17 @@
             <w:pPr>
               <w:rPr>
                 <w:rFonts w:ascii="Times New Roman" w:hAnsi="Times New Roman" w:cs="Times New Roman"/>
-                <w:sz w:val="24"/>
-                <w:szCs w:val="24"/>
-                <w:lang w:val="en-GB"/>
-              </w:rPr>
-            </w:pPr>
-            <w:proofErr w:type="spellStart"/>
-            <w:r>
-              <w:rPr>
-                <w:rFonts w:ascii="Times New Roman" w:hAnsi="Times New Roman" w:cs="Times New Roman"/>
+                <w:strike/>
+                <w:sz w:val="24"/>
+                <w:szCs w:val="24"/>
+                <w:lang w:val="en-GB"/>
+              </w:rPr>
+            </w:pPr>
+            <w:proofErr w:type="spellStart"/>
+            <w:r>
+              <w:rPr>
+                <w:rFonts w:ascii="Times New Roman" w:hAnsi="Times New Roman" w:cs="Times New Roman"/>
+                <w:strike/>
                 <w:sz w:val="24"/>
                 <w:szCs w:val="24"/>
                 <w:lang w:val="en-GB"/>
@@ -10252,6 +10297,7 @@
             <w:r>
               <w:rPr>
                 <w:rFonts w:ascii="Times New Roman" w:hAnsi="Times New Roman" w:cs="Times New Roman"/>
+                <w:strike/>
                 <w:sz w:val="24"/>
                 <w:szCs w:val="24"/>
                 <w:lang w:val="en-GB"/>
@@ -10323,15 +10369,17 @@
             <w:pPr>
               <w:rPr>
                 <w:rFonts w:ascii="Times New Roman" w:hAnsi="Times New Roman" w:cs="Times New Roman"/>
-                <w:sz w:val="24"/>
-                <w:szCs w:val="24"/>
-                <w:lang w:val="en-GB"/>
-              </w:rPr>
-            </w:pPr>
-            <w:proofErr w:type="spellStart"/>
-            <w:r>
-              <w:rPr>
-                <w:rFonts w:ascii="Times New Roman" w:hAnsi="Times New Roman" w:cs="Times New Roman"/>
+                <w:strike/>
+                <w:sz w:val="24"/>
+                <w:szCs w:val="24"/>
+                <w:lang w:val="en-GB"/>
+              </w:rPr>
+            </w:pPr>
+            <w:proofErr w:type="spellStart"/>
+            <w:r>
+              <w:rPr>
+                <w:rFonts w:ascii="Times New Roman" w:hAnsi="Times New Roman" w:cs="Times New Roman"/>
+                <w:strike/>
                 <w:sz w:val="24"/>
                 <w:szCs w:val="24"/>
                 <w:lang w:val="en-GB"/>
@@ -10342,6 +10390,7 @@
             <w:r>
               <w:rPr>
                 <w:rFonts w:ascii="Times New Roman" w:hAnsi="Times New Roman" w:cs="Times New Roman"/>
+                <w:strike/>
                 <w:sz w:val="24"/>
                 <w:szCs w:val="24"/>
                 <w:lang w:val="en-GB"/>
@@ -10352,6 +10401,7 @@
             <w:r>
               <w:rPr>
                 <w:rFonts w:ascii="Times New Roman" w:hAnsi="Times New Roman" w:cs="Times New Roman"/>
+                <w:strike/>
                 <w:sz w:val="24"/>
                 <w:szCs w:val="24"/>
                 <w:lang w:val="en-GB"/>
@@ -10364,15 +10414,17 @@
             <w:pPr>
               <w:rPr>
                 <w:rFonts w:ascii="Times New Roman" w:hAnsi="Times New Roman" w:cs="Times New Roman"/>
-                <w:sz w:val="24"/>
-                <w:szCs w:val="24"/>
-                <w:lang w:val="en-GB"/>
-              </w:rPr>
-            </w:pPr>
-            <w:proofErr w:type="spellStart"/>
-            <w:r>
-              <w:rPr>
-                <w:rFonts w:ascii="Times New Roman" w:hAnsi="Times New Roman" w:cs="Times New Roman"/>
+                <w:strike/>
+                <w:sz w:val="24"/>
+                <w:szCs w:val="24"/>
+                <w:lang w:val="en-GB"/>
+              </w:rPr>
+            </w:pPr>
+            <w:proofErr w:type="spellStart"/>
+            <w:r>
+              <w:rPr>
+                <w:rFonts w:ascii="Times New Roman" w:hAnsi="Times New Roman" w:cs="Times New Roman"/>
+                <w:strike/>
                 <w:sz w:val="24"/>
                 <w:szCs w:val="24"/>
                 <w:lang w:val="en-GB"/>
@@ -10385,15 +10437,17 @@
             <w:pPr>
               <w:rPr>
                 <w:rFonts w:ascii="Times New Roman" w:hAnsi="Times New Roman" w:cs="Times New Roman"/>
-                <w:sz w:val="24"/>
-                <w:szCs w:val="24"/>
-                <w:lang w:val="en-GB"/>
-              </w:rPr>
-            </w:pPr>
-            <w:proofErr w:type="spellStart"/>
-            <w:r>
-              <w:rPr>
-                <w:rFonts w:ascii="Times New Roman" w:hAnsi="Times New Roman" w:cs="Times New Roman"/>
+                <w:strike/>
+                <w:sz w:val="24"/>
+                <w:szCs w:val="24"/>
+                <w:lang w:val="en-GB"/>
+              </w:rPr>
+            </w:pPr>
+            <w:proofErr w:type="spellStart"/>
+            <w:r>
+              <w:rPr>
+                <w:rFonts w:ascii="Times New Roman" w:hAnsi="Times New Roman" w:cs="Times New Roman"/>
+                <w:strike/>
                 <w:sz w:val="24"/>
                 <w:szCs w:val="24"/>
                 <w:lang w:val="en-GB"/>
@@ -10406,15 +10460,17 @@
             <w:pPr>
               <w:rPr>
                 <w:rFonts w:ascii="Times New Roman" w:hAnsi="Times New Roman" w:cs="Times New Roman"/>
-                <w:sz w:val="24"/>
-                <w:szCs w:val="24"/>
-                <w:lang w:val="en-GB"/>
-              </w:rPr>
-            </w:pPr>
-            <w:proofErr w:type="spellStart"/>
-            <w:r>
-              <w:rPr>
-                <w:rFonts w:ascii="Times New Roman" w:hAnsi="Times New Roman" w:cs="Times New Roman"/>
+                <w:strike/>
+                <w:sz w:val="24"/>
+                <w:szCs w:val="24"/>
+                <w:lang w:val="en-GB"/>
+              </w:rPr>
+            </w:pPr>
+            <w:proofErr w:type="spellStart"/>
+            <w:r>
+              <w:rPr>
+                <w:rFonts w:ascii="Times New Roman" w:hAnsi="Times New Roman" w:cs="Times New Roman"/>
+                <w:strike/>
                 <w:sz w:val="24"/>
                 <w:szCs w:val="24"/>
                 <w:lang w:val="en-GB"/>
@@ -10427,15 +10483,17 @@
             <w:pPr>
               <w:rPr>
                 <w:rFonts w:ascii="Times New Roman" w:hAnsi="Times New Roman" w:cs="Times New Roman"/>
-                <w:sz w:val="24"/>
-                <w:szCs w:val="24"/>
-                <w:lang w:val="en-GB"/>
-              </w:rPr>
-            </w:pPr>
-            <w:proofErr w:type="spellStart"/>
-            <w:r>
-              <w:rPr>
-                <w:rFonts w:ascii="Times New Roman" w:hAnsi="Times New Roman" w:cs="Times New Roman"/>
+                <w:strike/>
+                <w:sz w:val="24"/>
+                <w:szCs w:val="24"/>
+                <w:lang w:val="en-GB"/>
+              </w:rPr>
+            </w:pPr>
+            <w:proofErr w:type="spellStart"/>
+            <w:r>
+              <w:rPr>
+                <w:rFonts w:ascii="Times New Roman" w:hAnsi="Times New Roman" w:cs="Times New Roman"/>
+                <w:strike/>
                 <w:sz w:val="24"/>
                 <w:szCs w:val="24"/>
                 <w:lang w:val="en-GB"/>
@@ -10448,15 +10506,17 @@
             <w:pPr>
               <w:rPr>
                 <w:rFonts w:ascii="Times New Roman" w:hAnsi="Times New Roman" w:cs="Times New Roman"/>
-                <w:sz w:val="24"/>
-                <w:szCs w:val="24"/>
-                <w:lang w:val="en-GB"/>
-              </w:rPr>
-            </w:pPr>
-            <w:proofErr w:type="spellStart"/>
-            <w:r>
-              <w:rPr>
-                <w:rFonts w:ascii="Times New Roman" w:hAnsi="Times New Roman" w:cs="Times New Roman"/>
+                <w:strike/>
+                <w:sz w:val="24"/>
+                <w:szCs w:val="24"/>
+                <w:lang w:val="en-GB"/>
+              </w:rPr>
+            </w:pPr>
+            <w:proofErr w:type="spellStart"/>
+            <w:r>
+              <w:rPr>
+                <w:rFonts w:ascii="Times New Roman" w:hAnsi="Times New Roman" w:cs="Times New Roman"/>
+                <w:strike/>
                 <w:sz w:val="24"/>
                 <w:szCs w:val="24"/>
                 <w:lang w:val="en-GB"/>
@@ -10469,19 +10529,19 @@
             <w:pPr>
               <w:rPr>
                 <w:rFonts w:ascii="Times New Roman" w:hAnsi="Times New Roman" w:cs="Times New Roman"/>
-                <w:sz w:val="24"/>
-                <w:szCs w:val="24"/>
-                <w:highlight w:val="green"/>
-                <w:lang w:val="en-GB"/>
-              </w:rPr>
-            </w:pPr>
-            <w:proofErr w:type="spellStart"/>
-            <w:r>
-              <w:rPr>
-                <w:rFonts w:ascii="Times New Roman" w:hAnsi="Times New Roman" w:cs="Times New Roman"/>
-                <w:sz w:val="24"/>
-                <w:szCs w:val="24"/>
-                <w:highlight w:val="green"/>
+                <w:strike/>
+                <w:sz w:val="24"/>
+                <w:szCs w:val="24"/>
+                <w:lang w:val="en-GB"/>
+              </w:rPr>
+            </w:pPr>
+            <w:proofErr w:type="spellStart"/>
+            <w:r>
+              <w:rPr>
+                <w:rFonts w:ascii="Times New Roman" w:hAnsi="Times New Roman" w:cs="Times New Roman"/>
+                <w:strike/>
+                <w:sz w:val="24"/>
+                <w:szCs w:val="24"/>
                 <w:lang w:val="en-GB"/>
               </w:rPr>
               <w:t>AnakinTheme</w:t>
@@ -10492,18 +10552,19 @@
             <w:pPr>
               <w:rPr>
                 <w:rFonts w:ascii="Times New Roman" w:hAnsi="Times New Roman" w:cs="Times New Roman"/>
-                <w:sz w:val="24"/>
-                <w:szCs w:val="24"/>
-                <w:lang w:val="en-GB"/>
-              </w:rPr>
-            </w:pPr>
-            <w:proofErr w:type="spellStart"/>
-            <w:r>
-              <w:rPr>
-                <w:rFonts w:ascii="Times New Roman" w:hAnsi="Times New Roman" w:cs="Times New Roman"/>
-                <w:sz w:val="24"/>
-                <w:szCs w:val="24"/>
-                <w:highlight w:val="green"/>
+                <w:strike/>
+                <w:sz w:val="24"/>
+                <w:szCs w:val="24"/>
+                <w:lang w:val="en-GB"/>
+              </w:rPr>
+            </w:pPr>
+            <w:proofErr w:type="spellStart"/>
+            <w:r>
+              <w:rPr>
+                <w:rFonts w:ascii="Times New Roman" w:hAnsi="Times New Roman" w:cs="Times New Roman"/>
+                <w:strike/>
+                <w:sz w:val="24"/>
+                <w:szCs w:val="24"/>
                 <w:lang w:val="en-GB"/>
               </w:rPr>
               <w:t>DuelOfTheFates</w:t>
@@ -10514,19 +10575,19 @@
             <w:pPr>
               <w:rPr>
                 <w:rFonts w:ascii="Times New Roman" w:hAnsi="Times New Roman" w:cs="Times New Roman"/>
-                <w:sz w:val="24"/>
-                <w:szCs w:val="24"/>
-                <w:highlight w:val="green"/>
-                <w:lang w:val="en-GB"/>
-              </w:rPr>
-            </w:pPr>
-            <w:proofErr w:type="spellStart"/>
-            <w:r>
-              <w:rPr>
-                <w:rFonts w:ascii="Times New Roman" w:hAnsi="Times New Roman" w:cs="Times New Roman"/>
-                <w:sz w:val="24"/>
-                <w:szCs w:val="24"/>
-                <w:highlight w:val="green"/>
+                <w:strike/>
+                <w:sz w:val="24"/>
+                <w:szCs w:val="24"/>
+                <w:lang w:val="en-GB"/>
+              </w:rPr>
+            </w:pPr>
+            <w:proofErr w:type="spellStart"/>
+            <w:r>
+              <w:rPr>
+                <w:rFonts w:ascii="Times New Roman" w:hAnsi="Times New Roman" w:cs="Times New Roman"/>
+                <w:strike/>
+                <w:sz w:val="24"/>
+                <w:szCs w:val="24"/>
                 <w:lang w:val="en-GB"/>
               </w:rPr>
               <w:t>AcrossTheStars</w:t>
@@ -10537,18 +10598,19 @@
             <w:pPr>
               <w:rPr>
                 <w:rFonts w:ascii="Times New Roman" w:hAnsi="Times New Roman" w:cs="Times New Roman"/>
-                <w:sz w:val="24"/>
-                <w:szCs w:val="24"/>
-                <w:lang w:val="en-GB"/>
-              </w:rPr>
-            </w:pPr>
-            <w:proofErr w:type="spellStart"/>
-            <w:r>
-              <w:rPr>
-                <w:rFonts w:ascii="Times New Roman" w:hAnsi="Times New Roman" w:cs="Times New Roman"/>
-                <w:sz w:val="24"/>
-                <w:szCs w:val="24"/>
-                <w:highlight w:val="green"/>
+                <w:strike/>
+                <w:sz w:val="24"/>
+                <w:szCs w:val="24"/>
+                <w:lang w:val="en-GB"/>
+              </w:rPr>
+            </w:pPr>
+            <w:proofErr w:type="spellStart"/>
+            <w:r>
+              <w:rPr>
+                <w:rFonts w:ascii="Times New Roman" w:hAnsi="Times New Roman" w:cs="Times New Roman"/>
+                <w:strike/>
+                <w:sz w:val="24"/>
+                <w:szCs w:val="24"/>
                 <w:lang w:val="en-GB"/>
               </w:rPr>
               <w:t>DarkSideTheme</w:t>
@@ -10559,15 +10621,17 @@
             <w:pPr>
               <w:rPr>
                 <w:rFonts w:ascii="Times New Roman" w:hAnsi="Times New Roman" w:cs="Times New Roman"/>
-                <w:sz w:val="24"/>
-                <w:szCs w:val="24"/>
-                <w:lang w:val="en-GB"/>
-              </w:rPr>
-            </w:pPr>
-            <w:proofErr w:type="spellStart"/>
-            <w:r>
-              <w:rPr>
-                <w:rFonts w:ascii="Times New Roman" w:hAnsi="Times New Roman" w:cs="Times New Roman"/>
+                <w:strike/>
+                <w:sz w:val="24"/>
+                <w:szCs w:val="24"/>
+                <w:lang w:val="en-GB"/>
+              </w:rPr>
+            </w:pPr>
+            <w:proofErr w:type="spellStart"/>
+            <w:r>
+              <w:rPr>
+                <w:rFonts w:ascii="Times New Roman" w:hAnsi="Times New Roman" w:cs="Times New Roman"/>
+                <w:strike/>
                 <w:sz w:val="24"/>
                 <w:szCs w:val="24"/>
                 <w:lang w:val="en-GB"/>
@@ -10580,15 +10644,17 @@
             <w:pPr>
               <w:rPr>
                 <w:rFonts w:ascii="Times New Roman" w:hAnsi="Times New Roman" w:cs="Times New Roman"/>
-                <w:sz w:val="24"/>
-                <w:szCs w:val="24"/>
-                <w:lang w:val="en-GB"/>
-              </w:rPr>
-            </w:pPr>
-            <w:proofErr w:type="spellStart"/>
-            <w:r>
-              <w:rPr>
-                <w:rFonts w:ascii="Times New Roman" w:hAnsi="Times New Roman" w:cs="Times New Roman"/>
+                <w:strike/>
+                <w:sz w:val="24"/>
+                <w:szCs w:val="24"/>
+                <w:lang w:val="en-GB"/>
+              </w:rPr>
+            </w:pPr>
+            <w:proofErr w:type="spellStart"/>
+            <w:r>
+              <w:rPr>
+                <w:rFonts w:ascii="Times New Roman" w:hAnsi="Times New Roman" w:cs="Times New Roman"/>
+                <w:strike/>
                 <w:sz w:val="24"/>
                 <w:szCs w:val="24"/>
                 <w:lang w:val="en-GB"/>
@@ -10698,19 +10764,19 @@
             <w:pPr>
               <w:rPr>
                 <w:rFonts w:ascii="Times New Roman" w:hAnsi="Times New Roman" w:cs="Times New Roman"/>
-                <w:sz w:val="24"/>
-                <w:szCs w:val="24"/>
-                <w:highlight w:val="green"/>
-                <w:lang w:val="en-GB"/>
-              </w:rPr>
-            </w:pPr>
-            <w:proofErr w:type="spellStart"/>
-            <w:r>
-              <w:rPr>
-                <w:rFonts w:ascii="Times New Roman" w:hAnsi="Times New Roman" w:cs="Times New Roman"/>
-                <w:sz w:val="24"/>
-                <w:szCs w:val="24"/>
-                <w:highlight w:val="green"/>
+                <w:strike/>
+                <w:sz w:val="24"/>
+                <w:szCs w:val="24"/>
+                <w:lang w:val="en-GB"/>
+              </w:rPr>
+            </w:pPr>
+            <w:proofErr w:type="spellStart"/>
+            <w:r>
+              <w:rPr>
+                <w:rFonts w:ascii="Times New Roman" w:hAnsi="Times New Roman" w:cs="Times New Roman"/>
+                <w:strike/>
+                <w:sz w:val="24"/>
+                <w:szCs w:val="24"/>
                 <w:lang w:val="en-GB"/>
               </w:rPr>
               <w:t>StarWarsMainTitle</w:t>
@@ -10719,9 +10785,9 @@
             <w:r>
               <w:rPr>
                 <w:rFonts w:ascii="Times New Roman" w:hAnsi="Times New Roman" w:cs="Times New Roman"/>
-                <w:sz w:val="24"/>
-                <w:szCs w:val="24"/>
-                <w:highlight w:val="green"/>
+                <w:strike/>
+                <w:sz w:val="24"/>
+                <w:szCs w:val="24"/>
                 <w:lang w:val="en-GB"/>
               </w:rPr>
               <w:t xml:space="preserve">/ </w:t>
@@ -10730,9 +10796,9 @@
             <w:r>
               <w:rPr>
                 <w:rFonts w:ascii="Times New Roman" w:hAnsi="Times New Roman" w:cs="Times New Roman"/>
-                <w:sz w:val="24"/>
-                <w:szCs w:val="24"/>
-                <w:highlight w:val="green"/>
+                <w:strike/>
+                <w:sz w:val="24"/>
+                <w:szCs w:val="24"/>
                 <w:lang w:val="en-GB"/>
               </w:rPr>
               <w:t>LukeTheme</w:t>
@@ -10743,19 +10809,19 @@
             <w:pPr>
               <w:rPr>
                 <w:rFonts w:ascii="Times New Roman" w:hAnsi="Times New Roman" w:cs="Times New Roman"/>
-                <w:sz w:val="24"/>
-                <w:szCs w:val="24"/>
-                <w:highlight w:val="green"/>
-                <w:lang w:val="en-GB"/>
-              </w:rPr>
-            </w:pPr>
-            <w:proofErr w:type="spellStart"/>
-            <w:r>
-              <w:rPr>
-                <w:rFonts w:ascii="Times New Roman" w:hAnsi="Times New Roman" w:cs="Times New Roman"/>
-                <w:sz w:val="24"/>
-                <w:szCs w:val="24"/>
-                <w:highlight w:val="green"/>
+                <w:strike/>
+                <w:sz w:val="24"/>
+                <w:szCs w:val="24"/>
+                <w:lang w:val="en-GB"/>
+              </w:rPr>
+            </w:pPr>
+            <w:proofErr w:type="spellStart"/>
+            <w:r>
+              <w:rPr>
+                <w:rFonts w:ascii="Times New Roman" w:hAnsi="Times New Roman" w:cs="Times New Roman"/>
+                <w:strike/>
+                <w:sz w:val="24"/>
+                <w:szCs w:val="24"/>
                 <w:lang w:val="en-GB"/>
               </w:rPr>
               <w:t>PrincessLeiaTheme</w:t>
@@ -10766,18 +10832,19 @@
             <w:pPr>
               <w:rPr>
                 <w:rFonts w:ascii="Times New Roman" w:hAnsi="Times New Roman" w:cs="Times New Roman"/>
-                <w:sz w:val="24"/>
-                <w:szCs w:val="24"/>
-                <w:lang w:val="en-GB"/>
-              </w:rPr>
-            </w:pPr>
-            <w:proofErr w:type="spellStart"/>
-            <w:r>
-              <w:rPr>
-                <w:rFonts w:ascii="Times New Roman" w:hAnsi="Times New Roman" w:cs="Times New Roman"/>
-                <w:sz w:val="24"/>
-                <w:szCs w:val="24"/>
-                <w:highlight w:val="green"/>
+                <w:strike/>
+                <w:sz w:val="24"/>
+                <w:szCs w:val="24"/>
+                <w:lang w:val="en-GB"/>
+              </w:rPr>
+            </w:pPr>
+            <w:proofErr w:type="spellStart"/>
+            <w:r>
+              <w:rPr>
+                <w:rFonts w:ascii="Times New Roman" w:hAnsi="Times New Roman" w:cs="Times New Roman"/>
+                <w:strike/>
+                <w:sz w:val="24"/>
+                <w:szCs w:val="24"/>
                 <w:lang w:val="en-GB"/>
               </w:rPr>
               <w:t>RebelFanfare</w:t>
@@ -10786,9 +10853,9 @@
             <w:r>
               <w:rPr>
                 <w:rFonts w:ascii="Times New Roman" w:hAnsi="Times New Roman" w:cs="Times New Roman"/>
-                <w:sz w:val="24"/>
-                <w:szCs w:val="24"/>
-                <w:highlight w:val="green"/>
+                <w:strike/>
+                <w:sz w:val="24"/>
+                <w:szCs w:val="24"/>
                 <w:lang w:val="en-GB"/>
               </w:rPr>
               <w:t>/</w:t>
@@ -10797,9 +10864,9 @@
             <w:r>
               <w:rPr>
                 <w:rFonts w:ascii="Times New Roman" w:hAnsi="Times New Roman" w:cs="Times New Roman"/>
-                <w:sz w:val="24"/>
-                <w:szCs w:val="24"/>
-                <w:highlight w:val="green"/>
+                <w:strike/>
+                <w:sz w:val="24"/>
+                <w:szCs w:val="24"/>
                 <w:lang w:val="en-GB"/>
               </w:rPr>
               <w:t>Millenium</w:t>
@@ -10808,9 +10875,9 @@
             <w:r>
               <w:rPr>
                 <w:rFonts w:ascii="Times New Roman" w:hAnsi="Times New Roman" w:cs="Times New Roman"/>
-                <w:sz w:val="24"/>
-                <w:szCs w:val="24"/>
-                <w:highlight w:val="green"/>
+                <w:strike/>
+                <w:sz w:val="24"/>
+                <w:szCs w:val="24"/>
                 <w:lang w:val="en-GB"/>
               </w:rPr>
               <w:t xml:space="preserve"> Falcon</w:t>
@@ -10820,19 +10887,19 @@
             <w:pPr>
               <w:rPr>
                 <w:rFonts w:ascii="Times New Roman" w:hAnsi="Times New Roman" w:cs="Times New Roman"/>
-                <w:sz w:val="24"/>
-                <w:szCs w:val="24"/>
-                <w:highlight w:val="green"/>
-                <w:lang w:val="en-GB"/>
-              </w:rPr>
-            </w:pPr>
-            <w:proofErr w:type="spellStart"/>
-            <w:r>
-              <w:rPr>
-                <w:rFonts w:ascii="Times New Roman" w:hAnsi="Times New Roman" w:cs="Times New Roman"/>
-                <w:sz w:val="24"/>
-                <w:szCs w:val="24"/>
-                <w:highlight w:val="green"/>
+                <w:strike/>
+                <w:sz w:val="24"/>
+                <w:szCs w:val="24"/>
+                <w:lang w:val="en-GB"/>
+              </w:rPr>
+            </w:pPr>
+            <w:proofErr w:type="spellStart"/>
+            <w:r>
+              <w:rPr>
+                <w:rFonts w:ascii="Times New Roman" w:hAnsi="Times New Roman" w:cs="Times New Roman"/>
+                <w:strike/>
+                <w:sz w:val="24"/>
+                <w:szCs w:val="24"/>
                 <w:lang w:val="en-GB"/>
               </w:rPr>
               <w:t>TheForce</w:t>
@@ -10843,19 +10910,19 @@
             <w:pPr>
               <w:rPr>
                 <w:rFonts w:ascii="Times New Roman" w:hAnsi="Times New Roman" w:cs="Times New Roman"/>
-                <w:sz w:val="24"/>
-                <w:szCs w:val="24"/>
-                <w:highlight w:val="green"/>
-                <w:lang w:val="en-GB"/>
-              </w:rPr>
-            </w:pPr>
-            <w:proofErr w:type="spellStart"/>
-            <w:r>
-              <w:rPr>
-                <w:rFonts w:ascii="Times New Roman" w:hAnsi="Times New Roman" w:cs="Times New Roman"/>
-                <w:sz w:val="24"/>
-                <w:szCs w:val="24"/>
-                <w:highlight w:val="green"/>
+                <w:strike/>
+                <w:sz w:val="24"/>
+                <w:szCs w:val="24"/>
+                <w:lang w:val="en-GB"/>
+              </w:rPr>
+            </w:pPr>
+            <w:proofErr w:type="spellStart"/>
+            <w:r>
+              <w:rPr>
+                <w:rFonts w:ascii="Times New Roman" w:hAnsi="Times New Roman" w:cs="Times New Roman"/>
+                <w:strike/>
+                <w:sz w:val="24"/>
+                <w:szCs w:val="24"/>
                 <w:lang w:val="en-GB"/>
               </w:rPr>
               <w:t>TheImperialMarch</w:t>
@@ -10866,18 +10933,19 @@
             <w:pPr>
               <w:rPr>
                 <w:rFonts w:ascii="Times New Roman" w:hAnsi="Times New Roman" w:cs="Times New Roman"/>
-                <w:sz w:val="24"/>
-                <w:szCs w:val="24"/>
-                <w:lang w:val="en-GB"/>
-              </w:rPr>
-            </w:pPr>
-            <w:proofErr w:type="spellStart"/>
-            <w:r>
-              <w:rPr>
-                <w:rFonts w:ascii="Times New Roman" w:hAnsi="Times New Roman" w:cs="Times New Roman"/>
-                <w:sz w:val="24"/>
-                <w:szCs w:val="24"/>
-                <w:highlight w:val="green"/>
+                <w:strike/>
+                <w:sz w:val="24"/>
+                <w:szCs w:val="24"/>
+                <w:lang w:val="en-GB"/>
+              </w:rPr>
+            </w:pPr>
+            <w:proofErr w:type="spellStart"/>
+            <w:r>
+              <w:rPr>
+                <w:rFonts w:ascii="Times New Roman" w:hAnsi="Times New Roman" w:cs="Times New Roman"/>
+                <w:strike/>
+                <w:sz w:val="24"/>
+                <w:szCs w:val="24"/>
                 <w:lang w:val="en-GB"/>
               </w:rPr>
               <w:t>HanSoloAndThePrincess</w:t>
@@ -10888,15 +10956,17 @@
             <w:pPr>
               <w:rPr>
                 <w:rFonts w:ascii="Times New Roman" w:hAnsi="Times New Roman" w:cs="Times New Roman"/>
-                <w:sz w:val="24"/>
-                <w:szCs w:val="24"/>
-                <w:lang w:val="en-GB"/>
-              </w:rPr>
-            </w:pPr>
-            <w:proofErr w:type="spellStart"/>
-            <w:r>
-              <w:rPr>
-                <w:rFonts w:ascii="Times New Roman" w:hAnsi="Times New Roman" w:cs="Times New Roman"/>
+                <w:strike/>
+                <w:sz w:val="24"/>
+                <w:szCs w:val="24"/>
+                <w:lang w:val="en-GB"/>
+              </w:rPr>
+            </w:pPr>
+            <w:proofErr w:type="spellStart"/>
+            <w:r>
+              <w:rPr>
+                <w:rFonts w:ascii="Times New Roman" w:hAnsi="Times New Roman" w:cs="Times New Roman"/>
+                <w:strike/>
                 <w:sz w:val="24"/>
                 <w:szCs w:val="24"/>
                 <w:highlight w:val="yellow"/>
@@ -10910,14 +10980,16 @@
             <w:pPr>
               <w:rPr>
                 <w:rFonts w:ascii="Times New Roman" w:hAnsi="Times New Roman" w:cs="Times New Roman"/>
-                <w:sz w:val="24"/>
-                <w:szCs w:val="24"/>
-              </w:rPr>
-            </w:pPr>
-            <w:proofErr w:type="spellStart"/>
-            <w:r>
-              <w:rPr>
-                <w:rFonts w:ascii="Times New Roman" w:hAnsi="Times New Roman" w:cs="Times New Roman"/>
+                <w:strike/>
+                <w:sz w:val="24"/>
+                <w:szCs w:val="24"/>
+              </w:rPr>
+            </w:pPr>
+            <w:proofErr w:type="spellStart"/>
+            <w:r>
+              <w:rPr>
+                <w:rFonts w:ascii="Times New Roman" w:hAnsi="Times New Roman" w:cs="Times New Roman"/>
+                <w:strike/>
                 <w:sz w:val="24"/>
                 <w:szCs w:val="24"/>
               </w:rPr>
@@ -10937,6 +11009,7 @@
             <w:r>
               <w:rPr>
                 <w:rFonts w:ascii="Times New Roman" w:hAnsi="Times New Roman" w:cs="Times New Roman"/>
+                <w:strike/>
                 <w:sz w:val="24"/>
                 <w:szCs w:val="24"/>
               </w:rPr>
@@ -10983,18 +11056,19 @@
             <w:pPr>
               <w:rPr>
                 <w:rFonts w:ascii="Times New Roman" w:hAnsi="Times New Roman" w:cs="Times New Roman"/>
-                <w:sz w:val="24"/>
-                <w:szCs w:val="24"/>
-                <w:lang w:val="en-GB"/>
-              </w:rPr>
-            </w:pPr>
-            <w:proofErr w:type="spellStart"/>
-            <w:r>
-              <w:rPr>
-                <w:rFonts w:ascii="Times New Roman" w:hAnsi="Times New Roman" w:cs="Times New Roman"/>
-                <w:sz w:val="24"/>
-                <w:szCs w:val="24"/>
-                <w:highlight w:val="green"/>
+                <w:strike/>
+                <w:sz w:val="24"/>
+                <w:szCs w:val="24"/>
+                <w:lang w:val="en-GB"/>
+              </w:rPr>
+            </w:pPr>
+            <w:proofErr w:type="spellStart"/>
+            <w:r>
+              <w:rPr>
+                <w:rFonts w:ascii="Times New Roman" w:hAnsi="Times New Roman" w:cs="Times New Roman"/>
+                <w:strike/>
+                <w:sz w:val="24"/>
+                <w:szCs w:val="24"/>
                 <w:lang w:val="en-GB"/>
               </w:rPr>
               <w:t>StarWarsMainTitle</w:t>
@@ -11003,9 +11077,9 @@
             <w:r>
               <w:rPr>
                 <w:rFonts w:ascii="Times New Roman" w:hAnsi="Times New Roman" w:cs="Times New Roman"/>
-                <w:sz w:val="24"/>
-                <w:szCs w:val="24"/>
-                <w:highlight w:val="green"/>
+                <w:strike/>
+                <w:sz w:val="24"/>
+                <w:szCs w:val="24"/>
                 <w:lang w:val="en-GB"/>
               </w:rPr>
               <w:t xml:space="preserve">/ </w:t>
@@ -11014,9 +11088,9 @@
             <w:r>
               <w:rPr>
                 <w:rFonts w:ascii="Times New Roman" w:hAnsi="Times New Roman" w:cs="Times New Roman"/>
-                <w:sz w:val="24"/>
-                <w:szCs w:val="24"/>
-                <w:highlight w:val="green"/>
+                <w:strike/>
+                <w:sz w:val="24"/>
+                <w:szCs w:val="24"/>
                 <w:lang w:val="en-GB"/>
               </w:rPr>
               <w:t>LukeTheme</w:t>
@@ -11027,18 +11101,19 @@
             <w:pPr>
               <w:rPr>
                 <w:rFonts w:ascii="Times New Roman" w:hAnsi="Times New Roman" w:cs="Times New Roman"/>
-                <w:sz w:val="24"/>
-                <w:szCs w:val="24"/>
-                <w:lang w:val="en-GB"/>
-              </w:rPr>
-            </w:pPr>
-            <w:proofErr w:type="spellStart"/>
-            <w:r>
-              <w:rPr>
-                <w:rFonts w:ascii="Times New Roman" w:hAnsi="Times New Roman" w:cs="Times New Roman"/>
-                <w:sz w:val="24"/>
-                <w:szCs w:val="24"/>
-                <w:highlight w:val="green"/>
+                <w:strike/>
+                <w:sz w:val="24"/>
+                <w:szCs w:val="24"/>
+                <w:lang w:val="en-GB"/>
+              </w:rPr>
+            </w:pPr>
+            <w:proofErr w:type="spellStart"/>
+            <w:r>
+              <w:rPr>
+                <w:rFonts w:ascii="Times New Roman" w:hAnsi="Times New Roman" w:cs="Times New Roman"/>
+                <w:strike/>
+                <w:sz w:val="24"/>
+                <w:szCs w:val="24"/>
                 <w:lang w:val="en-GB"/>
               </w:rPr>
               <w:t>PrincessLeiaTheme</w:t>
@@ -11049,18 +11124,19 @@
             <w:pPr>
               <w:rPr>
                 <w:rFonts w:ascii="Times New Roman" w:hAnsi="Times New Roman" w:cs="Times New Roman"/>
-                <w:sz w:val="24"/>
-                <w:szCs w:val="24"/>
-                <w:lang w:val="en-GB"/>
-              </w:rPr>
-            </w:pPr>
-            <w:proofErr w:type="spellStart"/>
-            <w:r>
-              <w:rPr>
-                <w:rFonts w:ascii="Times New Roman" w:hAnsi="Times New Roman" w:cs="Times New Roman"/>
-                <w:sz w:val="24"/>
-                <w:szCs w:val="24"/>
-                <w:highlight w:val="green"/>
+                <w:strike/>
+                <w:sz w:val="24"/>
+                <w:szCs w:val="24"/>
+                <w:lang w:val="en-GB"/>
+              </w:rPr>
+            </w:pPr>
+            <w:proofErr w:type="spellStart"/>
+            <w:r>
+              <w:rPr>
+                <w:rFonts w:ascii="Times New Roman" w:hAnsi="Times New Roman" w:cs="Times New Roman"/>
+                <w:strike/>
+                <w:sz w:val="24"/>
+                <w:szCs w:val="24"/>
                 <w:lang w:val="en-GB"/>
               </w:rPr>
               <w:t>RebelFanfare</w:t>
@@ -11069,9 +11145,9 @@
             <w:r>
               <w:rPr>
                 <w:rFonts w:ascii="Times New Roman" w:hAnsi="Times New Roman" w:cs="Times New Roman"/>
-                <w:sz w:val="24"/>
-                <w:szCs w:val="24"/>
-                <w:highlight w:val="green"/>
+                <w:strike/>
+                <w:sz w:val="24"/>
+                <w:szCs w:val="24"/>
                 <w:lang w:val="en-GB"/>
               </w:rPr>
               <w:t>/</w:t>
@@ -11080,9 +11156,9 @@
             <w:r>
               <w:rPr>
                 <w:rFonts w:ascii="Times New Roman" w:hAnsi="Times New Roman" w:cs="Times New Roman"/>
-                <w:sz w:val="24"/>
-                <w:szCs w:val="24"/>
-                <w:highlight w:val="green"/>
+                <w:strike/>
+                <w:sz w:val="24"/>
+                <w:szCs w:val="24"/>
                 <w:lang w:val="en-GB"/>
               </w:rPr>
               <w:t>Millenium</w:t>
@@ -11091,9 +11167,9 @@
             <w:r>
               <w:rPr>
                 <w:rFonts w:ascii="Times New Roman" w:hAnsi="Times New Roman" w:cs="Times New Roman"/>
-                <w:sz w:val="24"/>
-                <w:szCs w:val="24"/>
-                <w:highlight w:val="green"/>
+                <w:strike/>
+                <w:sz w:val="24"/>
+                <w:szCs w:val="24"/>
                 <w:lang w:val="en-GB"/>
               </w:rPr>
               <w:t xml:space="preserve"> Falcon</w:t>
@@ -11103,18 +11179,19 @@
             <w:pPr>
               <w:rPr>
                 <w:rFonts w:ascii="Times New Roman" w:hAnsi="Times New Roman" w:cs="Times New Roman"/>
-                <w:sz w:val="24"/>
-                <w:szCs w:val="24"/>
-                <w:lang w:val="en-GB"/>
-              </w:rPr>
-            </w:pPr>
-            <w:proofErr w:type="spellStart"/>
-            <w:r>
-              <w:rPr>
-                <w:rFonts w:ascii="Times New Roman" w:hAnsi="Times New Roman" w:cs="Times New Roman"/>
-                <w:sz w:val="24"/>
-                <w:szCs w:val="24"/>
-                <w:highlight w:val="green"/>
+                <w:strike/>
+                <w:sz w:val="24"/>
+                <w:szCs w:val="24"/>
+                <w:lang w:val="en-GB"/>
+              </w:rPr>
+            </w:pPr>
+            <w:proofErr w:type="spellStart"/>
+            <w:r>
+              <w:rPr>
+                <w:rFonts w:ascii="Times New Roman" w:hAnsi="Times New Roman" w:cs="Times New Roman"/>
+                <w:strike/>
+                <w:sz w:val="24"/>
+                <w:szCs w:val="24"/>
                 <w:lang w:val="en-GB"/>
               </w:rPr>
               <w:t>TheForce</w:t>
@@ -11125,89 +11202,65 @@
             <w:pPr>
               <w:rPr>
                 <w:rFonts w:ascii="Times New Roman" w:hAnsi="Times New Roman" w:cs="Times New Roman"/>
-                <w:sz w:val="24"/>
-                <w:szCs w:val="24"/>
-                <w:lang w:val="en-GB"/>
-              </w:rPr>
-            </w:pPr>
-            <w:proofErr w:type="spellStart"/>
-            <w:r>
-              <w:rPr>
-                <w:rFonts w:ascii="Times New Roman" w:hAnsi="Times New Roman" w:cs="Times New Roman"/>
-                <w:sz w:val="24"/>
-                <w:szCs w:val="24"/>
-                <w:lang w:val="en-GB"/>
-              </w:rPr>
-              <w:t>Y</w:t>
-            </w:r>
-            <w:r>
-              <w:rPr>
-                <w:rFonts w:ascii="Times New Roman" w:hAnsi="Times New Roman" w:cs="Times New Roman"/>
-                <w:sz w:val="24"/>
-                <w:szCs w:val="24"/>
-                <w:highlight w:val="green"/>
-                <w:lang w:val="en-GB"/>
-              </w:rPr>
-              <w:t>odaTheme</w:t>
-            </w:r>
-            <w:proofErr w:type="spellEnd"/>
-          </w:p>
-          <w:p>
-            <w:pPr>
-              <w:rPr>
-                <w:rFonts w:ascii="Times New Roman" w:hAnsi="Times New Roman" w:cs="Times New Roman"/>
-                <w:sz w:val="24"/>
-                <w:szCs w:val="24"/>
-                <w:lang w:val="en-GB"/>
-              </w:rPr>
-            </w:pPr>
-            <w:proofErr w:type="spellStart"/>
-            <w:r>
-              <w:rPr>
-                <w:rFonts w:ascii="Times New Roman" w:hAnsi="Times New Roman" w:cs="Times New Roman"/>
-                <w:sz w:val="24"/>
-                <w:szCs w:val="24"/>
-                <w:lang w:val="en-GB"/>
-              </w:rPr>
-              <w:t>Luke</w:t>
-            </w:r>
-            <w:r>
-              <w:rPr>
-                <w:rFonts w:ascii="Times New Roman" w:hAnsi="Times New Roman" w:cs="Times New Roman"/>
-                <w:sz w:val="24"/>
-                <w:szCs w:val="24"/>
-                <w:highlight w:val="green"/>
-                <w:lang w:val="en-GB"/>
-              </w:rPr>
-              <w:t>&amp;</w:t>
-            </w:r>
-            <w:r>
-              <w:rPr>
-                <w:rFonts w:ascii="Times New Roman" w:hAnsi="Times New Roman" w:cs="Times New Roman"/>
-                <w:sz w:val="24"/>
-                <w:szCs w:val="24"/>
-                <w:lang w:val="en-GB"/>
-              </w:rPr>
-              <w:t>Leia</w:t>
-            </w:r>
-            <w:proofErr w:type="spellEnd"/>
-          </w:p>
-          <w:p>
-            <w:pPr>
-              <w:rPr>
-                <w:rFonts w:ascii="Times New Roman" w:hAnsi="Times New Roman" w:cs="Times New Roman"/>
-                <w:sz w:val="24"/>
-                <w:szCs w:val="24"/>
-                <w:lang w:val="en-GB"/>
-              </w:rPr>
-            </w:pPr>
-            <w:proofErr w:type="spellStart"/>
-            <w:r>
-              <w:rPr>
-                <w:rFonts w:ascii="Times New Roman" w:hAnsi="Times New Roman" w:cs="Times New Roman"/>
-                <w:sz w:val="24"/>
-                <w:szCs w:val="24"/>
-                <w:highlight w:val="green"/>
+                <w:strike/>
+                <w:sz w:val="24"/>
+                <w:szCs w:val="24"/>
+                <w:lang w:val="en-GB"/>
+              </w:rPr>
+            </w:pPr>
+            <w:proofErr w:type="spellStart"/>
+            <w:r>
+              <w:rPr>
+                <w:rFonts w:ascii="Times New Roman" w:hAnsi="Times New Roman" w:cs="Times New Roman"/>
+                <w:strike/>
+                <w:sz w:val="24"/>
+                <w:szCs w:val="24"/>
+                <w:lang w:val="en-GB"/>
+              </w:rPr>
+              <w:t>YodaTheme</w:t>
+            </w:r>
+            <w:proofErr w:type="spellEnd"/>
+          </w:p>
+          <w:p>
+            <w:pPr>
+              <w:rPr>
+                <w:rFonts w:ascii="Times New Roman" w:hAnsi="Times New Roman" w:cs="Times New Roman"/>
+                <w:strike/>
+                <w:sz w:val="24"/>
+                <w:szCs w:val="24"/>
+                <w:lang w:val="en-GB"/>
+              </w:rPr>
+            </w:pPr>
+            <w:proofErr w:type="spellStart"/>
+            <w:r>
+              <w:rPr>
+                <w:rFonts w:ascii="Times New Roman" w:hAnsi="Times New Roman" w:cs="Times New Roman"/>
+                <w:strike/>
+                <w:sz w:val="24"/>
+                <w:szCs w:val="24"/>
+                <w:lang w:val="en-GB"/>
+              </w:rPr>
+              <w:t>Luke&amp;Leia</w:t>
+            </w:r>
+            <w:proofErr w:type="spellEnd"/>
+          </w:p>
+          <w:p>
+            <w:pPr>
+              <w:rPr>
+                <w:rFonts w:ascii="Times New Roman" w:hAnsi="Times New Roman" w:cs="Times New Roman"/>
+                <w:strike/>
+                <w:sz w:val="24"/>
+                <w:szCs w:val="24"/>
+                <w:lang w:val="en-GB"/>
+              </w:rPr>
+            </w:pPr>
+            <w:proofErr w:type="spellStart"/>
+            <w:r>
+              <w:rPr>
+                <w:rFonts w:ascii="Times New Roman" w:hAnsi="Times New Roman" w:cs="Times New Roman"/>
+                <w:strike/>
+                <w:sz w:val="24"/>
+                <w:szCs w:val="24"/>
                 <w:lang w:val="en-GB"/>
               </w:rPr>
               <w:t>TheImperialMarch</w:t>
@@ -11218,49 +11271,42 @@
             <w:pPr>
               <w:rPr>
                 <w:rFonts w:ascii="Times New Roman" w:hAnsi="Times New Roman" w:cs="Times New Roman"/>
-                <w:sz w:val="24"/>
-                <w:szCs w:val="24"/>
-                <w:lang w:val="en-GB"/>
-              </w:rPr>
-            </w:pPr>
-            <w:proofErr w:type="spellStart"/>
-            <w:r>
-              <w:rPr>
-                <w:rFonts w:ascii="Times New Roman" w:hAnsi="Times New Roman" w:cs="Times New Roman"/>
-                <w:sz w:val="24"/>
-                <w:szCs w:val="24"/>
-                <w:lang w:val="en-GB"/>
-              </w:rPr>
-              <w:t>HanSo</w:t>
-            </w:r>
-            <w:r>
-              <w:rPr>
-                <w:rFonts w:ascii="Times New Roman" w:hAnsi="Times New Roman" w:cs="Times New Roman"/>
-                <w:sz w:val="24"/>
-                <w:szCs w:val="24"/>
-                <w:highlight w:val="green"/>
-                <w:lang w:val="en-GB"/>
-              </w:rPr>
-              <w:t>loAndThePrincess</w:t>
-            </w:r>
-            <w:proofErr w:type="spellEnd"/>
-          </w:p>
-          <w:p>
-            <w:pPr>
-              <w:rPr>
-                <w:rFonts w:ascii="Times New Roman" w:hAnsi="Times New Roman" w:cs="Times New Roman"/>
-                <w:sz w:val="24"/>
-                <w:szCs w:val="24"/>
-                <w:lang w:val="en-GB"/>
-              </w:rPr>
-            </w:pPr>
-            <w:proofErr w:type="spellStart"/>
-            <w:r>
-              <w:rPr>
-                <w:rFonts w:ascii="Times New Roman" w:hAnsi="Times New Roman" w:cs="Times New Roman"/>
-                <w:sz w:val="24"/>
-                <w:szCs w:val="24"/>
-                <w:highlight w:val="green"/>
+                <w:strike/>
+                <w:sz w:val="24"/>
+                <w:szCs w:val="24"/>
+                <w:lang w:val="en-GB"/>
+              </w:rPr>
+            </w:pPr>
+            <w:proofErr w:type="spellStart"/>
+            <w:r>
+              <w:rPr>
+                <w:rFonts w:ascii="Times New Roman" w:hAnsi="Times New Roman" w:cs="Times New Roman"/>
+                <w:strike/>
+                <w:sz w:val="24"/>
+                <w:szCs w:val="24"/>
+                <w:lang w:val="en-GB"/>
+              </w:rPr>
+              <w:t>HanSoloAndThePrincess</w:t>
+            </w:r>
+            <w:proofErr w:type="spellEnd"/>
+          </w:p>
+          <w:p>
+            <w:pPr>
+              <w:rPr>
+                <w:rFonts w:ascii="Times New Roman" w:hAnsi="Times New Roman" w:cs="Times New Roman"/>
+                <w:strike/>
+                <w:sz w:val="24"/>
+                <w:szCs w:val="24"/>
+                <w:lang w:val="en-GB"/>
+              </w:rPr>
+            </w:pPr>
+            <w:proofErr w:type="spellStart"/>
+            <w:r>
+              <w:rPr>
+                <w:rFonts w:ascii="Times New Roman" w:hAnsi="Times New Roman" w:cs="Times New Roman"/>
+                <w:strike/>
+                <w:sz w:val="24"/>
+                <w:szCs w:val="24"/>
                 <w:lang w:val="en-GB"/>
               </w:rPr>
               <w:lastRenderedPageBreak/>
@@ -11272,15 +11318,17 @@
             <w:pPr>
               <w:rPr>
                 <w:rFonts w:ascii="Times New Roman" w:hAnsi="Times New Roman" w:cs="Times New Roman"/>
-                <w:sz w:val="24"/>
-                <w:szCs w:val="24"/>
-                <w:lang w:val="en-GB"/>
-              </w:rPr>
-            </w:pPr>
-            <w:proofErr w:type="spellStart"/>
-            <w:r>
-              <w:rPr>
-                <w:rFonts w:ascii="Times New Roman" w:hAnsi="Times New Roman" w:cs="Times New Roman"/>
+                <w:strike/>
+                <w:sz w:val="24"/>
+                <w:szCs w:val="24"/>
+                <w:lang w:val="en-GB"/>
+              </w:rPr>
+            </w:pPr>
+            <w:proofErr w:type="spellStart"/>
+            <w:r>
+              <w:rPr>
+                <w:rFonts w:ascii="Times New Roman" w:hAnsi="Times New Roman" w:cs="Times New Roman"/>
+                <w:strike/>
                 <w:sz w:val="24"/>
                 <w:szCs w:val="24"/>
                 <w:lang w:val="en-GB"/>
@@ -11293,15 +11341,17 @@
             <w:pPr>
               <w:rPr>
                 <w:rFonts w:ascii="Times New Roman" w:hAnsi="Times New Roman" w:cs="Times New Roman"/>
-                <w:sz w:val="24"/>
-                <w:szCs w:val="24"/>
-                <w:lang w:val="en-GB"/>
-              </w:rPr>
-            </w:pPr>
-            <w:proofErr w:type="spellStart"/>
-            <w:r>
-              <w:rPr>
-                <w:rFonts w:ascii="Times New Roman" w:hAnsi="Times New Roman" w:cs="Times New Roman"/>
+                <w:strike/>
+                <w:sz w:val="24"/>
+                <w:szCs w:val="24"/>
+                <w:lang w:val="en-GB"/>
+              </w:rPr>
+            </w:pPr>
+            <w:proofErr w:type="spellStart"/>
+            <w:r>
+              <w:rPr>
+                <w:rFonts w:ascii="Times New Roman" w:hAnsi="Times New Roman" w:cs="Times New Roman"/>
+                <w:strike/>
                 <w:sz w:val="24"/>
                 <w:szCs w:val="24"/>
                 <w:lang w:val="en-GB"/>
@@ -11314,15 +11364,17 @@
             <w:pPr>
               <w:rPr>
                 <w:rFonts w:ascii="Times New Roman" w:hAnsi="Times New Roman" w:cs="Times New Roman"/>
-                <w:sz w:val="24"/>
-                <w:szCs w:val="24"/>
-                <w:lang w:val="en-GB"/>
-              </w:rPr>
-            </w:pPr>
-            <w:proofErr w:type="spellStart"/>
-            <w:r>
-              <w:rPr>
-                <w:rFonts w:ascii="Times New Roman" w:hAnsi="Times New Roman" w:cs="Times New Roman"/>
+                <w:strike/>
+                <w:sz w:val="24"/>
+                <w:szCs w:val="24"/>
+                <w:lang w:val="en-GB"/>
+              </w:rPr>
+            </w:pPr>
+            <w:proofErr w:type="spellStart"/>
+            <w:r>
+              <w:rPr>
+                <w:rFonts w:ascii="Times New Roman" w:hAnsi="Times New Roman" w:cs="Times New Roman"/>
+                <w:strike/>
                 <w:sz w:val="24"/>
                 <w:szCs w:val="24"/>
                 <w:lang w:val="en-GB"/>
@@ -11344,6 +11396,7 @@
             <w:r>
               <w:rPr>
                 <w:rFonts w:ascii="Times New Roman" w:hAnsi="Times New Roman" w:cs="Times New Roman"/>
+                <w:strike/>
                 <w:sz w:val="24"/>
                 <w:szCs w:val="24"/>
                 <w:lang w:val="en-GB"/>
@@ -11392,18 +11445,19 @@
             <w:pPr>
               <w:rPr>
                 <w:rFonts w:ascii="Times New Roman" w:hAnsi="Times New Roman" w:cs="Times New Roman"/>
-                <w:sz w:val="24"/>
-                <w:szCs w:val="24"/>
-                <w:lang w:val="en-GB"/>
-              </w:rPr>
-            </w:pPr>
-            <w:proofErr w:type="spellStart"/>
-            <w:r>
-              <w:rPr>
-                <w:rFonts w:ascii="Times New Roman" w:hAnsi="Times New Roman" w:cs="Times New Roman"/>
-                <w:sz w:val="24"/>
-                <w:szCs w:val="24"/>
-                <w:highlight w:val="green"/>
+                <w:strike/>
+                <w:sz w:val="24"/>
+                <w:szCs w:val="24"/>
+                <w:lang w:val="en-GB"/>
+              </w:rPr>
+            </w:pPr>
+            <w:proofErr w:type="spellStart"/>
+            <w:r>
+              <w:rPr>
+                <w:rFonts w:ascii="Times New Roman" w:hAnsi="Times New Roman" w:cs="Times New Roman"/>
+                <w:strike/>
+                <w:sz w:val="24"/>
+                <w:szCs w:val="24"/>
                 <w:lang w:val="en-GB"/>
               </w:rPr>
               <w:t>StarWarsMainTitle</w:t>
@@ -11412,9 +11466,9 @@
             <w:r>
               <w:rPr>
                 <w:rFonts w:ascii="Times New Roman" w:hAnsi="Times New Roman" w:cs="Times New Roman"/>
-                <w:sz w:val="24"/>
-                <w:szCs w:val="24"/>
-                <w:highlight w:val="green"/>
+                <w:strike/>
+                <w:sz w:val="24"/>
+                <w:szCs w:val="24"/>
                 <w:lang w:val="en-GB"/>
               </w:rPr>
               <w:t xml:space="preserve">/ </w:t>
@@ -11423,9 +11477,9 @@
             <w:r>
               <w:rPr>
                 <w:rFonts w:ascii="Times New Roman" w:hAnsi="Times New Roman" w:cs="Times New Roman"/>
-                <w:sz w:val="24"/>
-                <w:szCs w:val="24"/>
-                <w:highlight w:val="green"/>
+                <w:strike/>
+                <w:sz w:val="24"/>
+                <w:szCs w:val="24"/>
                 <w:lang w:val="en-GB"/>
               </w:rPr>
               <w:t>LukeTheme</w:t>
@@ -11436,18 +11490,19 @@
             <w:pPr>
               <w:rPr>
                 <w:rFonts w:ascii="Times New Roman" w:hAnsi="Times New Roman" w:cs="Times New Roman"/>
-                <w:sz w:val="24"/>
-                <w:szCs w:val="24"/>
-                <w:lang w:val="en-GB"/>
-              </w:rPr>
-            </w:pPr>
-            <w:proofErr w:type="spellStart"/>
-            <w:r>
-              <w:rPr>
-                <w:rFonts w:ascii="Times New Roman" w:hAnsi="Times New Roman" w:cs="Times New Roman"/>
-                <w:sz w:val="24"/>
-                <w:szCs w:val="24"/>
-                <w:highlight w:val="green"/>
+                <w:strike/>
+                <w:sz w:val="24"/>
+                <w:szCs w:val="24"/>
+                <w:lang w:val="en-GB"/>
+              </w:rPr>
+            </w:pPr>
+            <w:proofErr w:type="spellStart"/>
+            <w:r>
+              <w:rPr>
+                <w:rFonts w:ascii="Times New Roman" w:hAnsi="Times New Roman" w:cs="Times New Roman"/>
+                <w:strike/>
+                <w:sz w:val="24"/>
+                <w:szCs w:val="24"/>
                 <w:lang w:val="en-GB"/>
               </w:rPr>
               <w:t>PrincessLeiaTheme</w:t>
@@ -11458,18 +11513,19 @@
             <w:pPr>
               <w:rPr>
                 <w:rFonts w:ascii="Times New Roman" w:hAnsi="Times New Roman" w:cs="Times New Roman"/>
-                <w:sz w:val="24"/>
-                <w:szCs w:val="24"/>
-                <w:lang w:val="en-GB"/>
-              </w:rPr>
-            </w:pPr>
-            <w:proofErr w:type="spellStart"/>
-            <w:r>
-              <w:rPr>
-                <w:rFonts w:ascii="Times New Roman" w:hAnsi="Times New Roman" w:cs="Times New Roman"/>
-                <w:sz w:val="24"/>
-                <w:szCs w:val="24"/>
-                <w:highlight w:val="green"/>
+                <w:strike/>
+                <w:sz w:val="24"/>
+                <w:szCs w:val="24"/>
+                <w:lang w:val="en-GB"/>
+              </w:rPr>
+            </w:pPr>
+            <w:proofErr w:type="spellStart"/>
+            <w:r>
+              <w:rPr>
+                <w:rFonts w:ascii="Times New Roman" w:hAnsi="Times New Roman" w:cs="Times New Roman"/>
+                <w:strike/>
+                <w:sz w:val="24"/>
+                <w:szCs w:val="24"/>
                 <w:lang w:val="en-GB"/>
               </w:rPr>
               <w:t>RebelFanfare</w:t>
@@ -11478,9 +11534,9 @@
             <w:r>
               <w:rPr>
                 <w:rFonts w:ascii="Times New Roman" w:hAnsi="Times New Roman" w:cs="Times New Roman"/>
-                <w:sz w:val="24"/>
-                <w:szCs w:val="24"/>
-                <w:highlight w:val="green"/>
+                <w:strike/>
+                <w:sz w:val="24"/>
+                <w:szCs w:val="24"/>
                 <w:lang w:val="en-GB"/>
               </w:rPr>
               <w:t>/</w:t>
@@ -11489,9 +11545,9 @@
             <w:r>
               <w:rPr>
                 <w:rFonts w:ascii="Times New Roman" w:hAnsi="Times New Roman" w:cs="Times New Roman"/>
-                <w:sz w:val="24"/>
-                <w:szCs w:val="24"/>
-                <w:highlight w:val="green"/>
+                <w:strike/>
+                <w:sz w:val="24"/>
+                <w:szCs w:val="24"/>
                 <w:lang w:val="en-GB"/>
               </w:rPr>
               <w:t>Millenium</w:t>
@@ -11500,9 +11556,9 @@
             <w:r>
               <w:rPr>
                 <w:rFonts w:ascii="Times New Roman" w:hAnsi="Times New Roman" w:cs="Times New Roman"/>
-                <w:sz w:val="24"/>
-                <w:szCs w:val="24"/>
-                <w:highlight w:val="green"/>
+                <w:strike/>
+                <w:sz w:val="24"/>
+                <w:szCs w:val="24"/>
                 <w:lang w:val="en-GB"/>
               </w:rPr>
               <w:t xml:space="preserve"> Falcon</w:t>
@@ -11512,18 +11568,19 @@
             <w:pPr>
               <w:rPr>
                 <w:rFonts w:ascii="Times New Roman" w:hAnsi="Times New Roman" w:cs="Times New Roman"/>
-                <w:sz w:val="24"/>
-                <w:szCs w:val="24"/>
-                <w:lang w:val="en-GB"/>
-              </w:rPr>
-            </w:pPr>
-            <w:proofErr w:type="spellStart"/>
-            <w:r>
-              <w:rPr>
-                <w:rFonts w:ascii="Times New Roman" w:hAnsi="Times New Roman" w:cs="Times New Roman"/>
-                <w:sz w:val="24"/>
-                <w:szCs w:val="24"/>
-                <w:highlight w:val="green"/>
+                <w:strike/>
+                <w:sz w:val="24"/>
+                <w:szCs w:val="24"/>
+                <w:lang w:val="en-GB"/>
+              </w:rPr>
+            </w:pPr>
+            <w:proofErr w:type="spellStart"/>
+            <w:r>
+              <w:rPr>
+                <w:rFonts w:ascii="Times New Roman" w:hAnsi="Times New Roman" w:cs="Times New Roman"/>
+                <w:strike/>
+                <w:sz w:val="24"/>
+                <w:szCs w:val="24"/>
                 <w:lang w:val="en-GB"/>
               </w:rPr>
               <w:t>TheForce</w:t>
@@ -11534,18 +11591,19 @@
             <w:pPr>
               <w:rPr>
                 <w:rFonts w:ascii="Times New Roman" w:hAnsi="Times New Roman" w:cs="Times New Roman"/>
-                <w:sz w:val="24"/>
-                <w:szCs w:val="24"/>
-                <w:lang w:val="en-GB"/>
-              </w:rPr>
-            </w:pPr>
-            <w:proofErr w:type="spellStart"/>
-            <w:r>
-              <w:rPr>
-                <w:rFonts w:ascii="Times New Roman" w:hAnsi="Times New Roman" w:cs="Times New Roman"/>
-                <w:sz w:val="24"/>
-                <w:szCs w:val="24"/>
-                <w:highlight w:val="green"/>
+                <w:strike/>
+                <w:sz w:val="24"/>
+                <w:szCs w:val="24"/>
+                <w:lang w:val="en-GB"/>
+              </w:rPr>
+            </w:pPr>
+            <w:proofErr w:type="spellStart"/>
+            <w:r>
+              <w:rPr>
+                <w:rFonts w:ascii="Times New Roman" w:hAnsi="Times New Roman" w:cs="Times New Roman"/>
+                <w:strike/>
+                <w:sz w:val="24"/>
+                <w:szCs w:val="24"/>
                 <w:lang w:val="en-GB"/>
               </w:rPr>
               <w:t>YodaTheme</w:t>
@@ -11556,18 +11614,19 @@
             <w:pPr>
               <w:rPr>
                 <w:rFonts w:ascii="Times New Roman" w:hAnsi="Times New Roman" w:cs="Times New Roman"/>
-                <w:sz w:val="24"/>
-                <w:szCs w:val="24"/>
-                <w:lang w:val="en-GB"/>
-              </w:rPr>
-            </w:pPr>
-            <w:proofErr w:type="spellStart"/>
-            <w:r>
-              <w:rPr>
-                <w:rFonts w:ascii="Times New Roman" w:hAnsi="Times New Roman" w:cs="Times New Roman"/>
-                <w:sz w:val="24"/>
-                <w:szCs w:val="24"/>
-                <w:highlight w:val="green"/>
+                <w:strike/>
+                <w:sz w:val="24"/>
+                <w:szCs w:val="24"/>
+                <w:lang w:val="en-GB"/>
+              </w:rPr>
+            </w:pPr>
+            <w:proofErr w:type="spellStart"/>
+            <w:r>
+              <w:rPr>
+                <w:rFonts w:ascii="Times New Roman" w:hAnsi="Times New Roman" w:cs="Times New Roman"/>
+                <w:strike/>
+                <w:sz w:val="24"/>
+                <w:szCs w:val="24"/>
                 <w:lang w:val="en-GB"/>
               </w:rPr>
               <w:t>Luke&amp;Leia</w:t>
@@ -11578,18 +11637,19 @@
             <w:pPr>
               <w:rPr>
                 <w:rFonts w:ascii="Times New Roman" w:hAnsi="Times New Roman" w:cs="Times New Roman"/>
-                <w:sz w:val="24"/>
-                <w:szCs w:val="24"/>
-                <w:lang w:val="en-GB"/>
-              </w:rPr>
-            </w:pPr>
-            <w:proofErr w:type="spellStart"/>
-            <w:r>
-              <w:rPr>
-                <w:rFonts w:ascii="Times New Roman" w:hAnsi="Times New Roman" w:cs="Times New Roman"/>
-                <w:sz w:val="24"/>
-                <w:szCs w:val="24"/>
-                <w:highlight w:val="green"/>
+                <w:strike/>
+                <w:sz w:val="24"/>
+                <w:szCs w:val="24"/>
+                <w:lang w:val="en-GB"/>
+              </w:rPr>
+            </w:pPr>
+            <w:proofErr w:type="spellStart"/>
+            <w:r>
+              <w:rPr>
+                <w:rFonts w:ascii="Times New Roman" w:hAnsi="Times New Roman" w:cs="Times New Roman"/>
+                <w:strike/>
+                <w:sz w:val="24"/>
+                <w:szCs w:val="24"/>
                 <w:lang w:val="en-GB"/>
               </w:rPr>
               <w:t>TheImperialMarch</w:t>
@@ -11600,18 +11660,19 @@
             <w:pPr>
               <w:rPr>
                 <w:rFonts w:ascii="Times New Roman" w:hAnsi="Times New Roman" w:cs="Times New Roman"/>
-                <w:sz w:val="24"/>
-                <w:szCs w:val="24"/>
-                <w:lang w:val="en-GB"/>
-              </w:rPr>
-            </w:pPr>
-            <w:proofErr w:type="spellStart"/>
-            <w:r>
-              <w:rPr>
-                <w:rFonts w:ascii="Times New Roman" w:hAnsi="Times New Roman" w:cs="Times New Roman"/>
-                <w:sz w:val="24"/>
-                <w:szCs w:val="24"/>
-                <w:highlight w:val="green"/>
+                <w:strike/>
+                <w:sz w:val="24"/>
+                <w:szCs w:val="24"/>
+                <w:lang w:val="en-GB"/>
+              </w:rPr>
+            </w:pPr>
+            <w:proofErr w:type="spellStart"/>
+            <w:r>
+              <w:rPr>
+                <w:rFonts w:ascii="Times New Roman" w:hAnsi="Times New Roman" w:cs="Times New Roman"/>
+                <w:strike/>
+                <w:sz w:val="24"/>
+                <w:szCs w:val="24"/>
                 <w:lang w:val="en-GB"/>
               </w:rPr>
               <w:t>HanSoloAndThePrincess</w:t>
@@ -11622,18 +11683,19 @@
             <w:pPr>
               <w:rPr>
                 <w:rFonts w:ascii="Times New Roman" w:hAnsi="Times New Roman" w:cs="Times New Roman"/>
-                <w:sz w:val="24"/>
-                <w:szCs w:val="24"/>
-                <w:lang w:val="en-GB"/>
-              </w:rPr>
-            </w:pPr>
-            <w:proofErr w:type="spellStart"/>
-            <w:r>
-              <w:rPr>
-                <w:rFonts w:ascii="Times New Roman" w:hAnsi="Times New Roman" w:cs="Times New Roman"/>
-                <w:sz w:val="24"/>
-                <w:szCs w:val="24"/>
-                <w:highlight w:val="green"/>
+                <w:strike/>
+                <w:sz w:val="24"/>
+                <w:szCs w:val="24"/>
+                <w:lang w:val="en-GB"/>
+              </w:rPr>
+            </w:pPr>
+            <w:proofErr w:type="spellStart"/>
+            <w:r>
+              <w:rPr>
+                <w:rFonts w:ascii="Times New Roman" w:hAnsi="Times New Roman" w:cs="Times New Roman"/>
+                <w:strike/>
+                <w:sz w:val="24"/>
+                <w:szCs w:val="24"/>
                 <w:lang w:val="en-GB"/>
               </w:rPr>
               <w:t>EmperorTheme</w:t>
@@ -11644,18 +11706,19 @@
             <w:pPr>
               <w:rPr>
                 <w:rFonts w:ascii="Times New Roman" w:hAnsi="Times New Roman" w:cs="Times New Roman"/>
-                <w:sz w:val="24"/>
-                <w:szCs w:val="24"/>
-                <w:lang w:val="en-GB"/>
-              </w:rPr>
-            </w:pPr>
-            <w:proofErr w:type="spellStart"/>
-            <w:r>
-              <w:rPr>
-                <w:rFonts w:ascii="Times New Roman" w:hAnsi="Times New Roman" w:cs="Times New Roman"/>
-                <w:sz w:val="24"/>
-                <w:szCs w:val="24"/>
-                <w:highlight w:val="green"/>
+                <w:strike/>
+                <w:sz w:val="24"/>
+                <w:szCs w:val="24"/>
+                <w:lang w:val="en-GB"/>
+              </w:rPr>
+            </w:pPr>
+            <w:proofErr w:type="spellStart"/>
+            <w:r>
+              <w:rPr>
+                <w:rFonts w:ascii="Times New Roman" w:hAnsi="Times New Roman" w:cs="Times New Roman"/>
+                <w:strike/>
+                <w:sz w:val="24"/>
+                <w:szCs w:val="24"/>
                 <w:lang w:val="en-GB"/>
               </w:rPr>
               <w:t>DarkSide</w:t>
@@ -11666,18 +11729,19 @@
             <w:pPr>
               <w:rPr>
                 <w:rFonts w:ascii="Times New Roman" w:hAnsi="Times New Roman" w:cs="Times New Roman"/>
-                <w:sz w:val="24"/>
-                <w:szCs w:val="24"/>
-                <w:lang w:val="en-GB"/>
-              </w:rPr>
-            </w:pPr>
-            <w:proofErr w:type="spellStart"/>
-            <w:r>
-              <w:rPr>
-                <w:rFonts w:ascii="Times New Roman" w:hAnsi="Times New Roman" w:cs="Times New Roman"/>
-                <w:sz w:val="24"/>
-                <w:szCs w:val="24"/>
-                <w:highlight w:val="green"/>
+                <w:strike/>
+                <w:sz w:val="24"/>
+                <w:szCs w:val="24"/>
+                <w:lang w:val="en-GB"/>
+              </w:rPr>
+            </w:pPr>
+            <w:proofErr w:type="spellStart"/>
+            <w:r>
+              <w:rPr>
+                <w:rFonts w:ascii="Times New Roman" w:hAnsi="Times New Roman" w:cs="Times New Roman"/>
+                <w:strike/>
+                <w:sz w:val="24"/>
+                <w:szCs w:val="24"/>
                 <w:lang w:val="en-GB"/>
               </w:rPr>
               <w:t>KyloRenFanfare</w:t>
@@ -11688,18 +11752,19 @@
             <w:pPr>
               <w:rPr>
                 <w:rFonts w:ascii="Times New Roman" w:hAnsi="Times New Roman" w:cs="Times New Roman"/>
-                <w:sz w:val="24"/>
-                <w:szCs w:val="24"/>
-                <w:lang w:val="en-GB"/>
-              </w:rPr>
-            </w:pPr>
-            <w:proofErr w:type="spellStart"/>
-            <w:r>
-              <w:rPr>
-                <w:rFonts w:ascii="Times New Roman" w:hAnsi="Times New Roman" w:cs="Times New Roman"/>
-                <w:sz w:val="24"/>
-                <w:szCs w:val="24"/>
-                <w:highlight w:val="green"/>
+                <w:strike/>
+                <w:sz w:val="24"/>
+                <w:szCs w:val="24"/>
+                <w:lang w:val="en-GB"/>
+              </w:rPr>
+            </w:pPr>
+            <w:proofErr w:type="spellStart"/>
+            <w:r>
+              <w:rPr>
+                <w:rFonts w:ascii="Times New Roman" w:hAnsi="Times New Roman" w:cs="Times New Roman"/>
+                <w:strike/>
+                <w:sz w:val="24"/>
+                <w:szCs w:val="24"/>
                 <w:lang w:val="en-GB"/>
               </w:rPr>
               <w:t>March</w:t>
@@ -11707,9 +11772,9 @@
             <w:r>
               <w:rPr>
                 <w:rFonts w:ascii="Times New Roman" w:hAnsi="Times New Roman" w:cs="Times New Roman"/>
-                <w:sz w:val="24"/>
-                <w:szCs w:val="24"/>
-                <w:highlight w:val="green"/>
+                <w:strike/>
+                <w:sz w:val="24"/>
+                <w:szCs w:val="24"/>
                 <w:lang w:val="en-GB"/>
               </w:rPr>
               <w:t>OfTheResistance</w:t>
@@ -11720,18 +11785,19 @@
             <w:pPr>
               <w:rPr>
                 <w:rFonts w:ascii="Times New Roman" w:hAnsi="Times New Roman" w:cs="Times New Roman"/>
-                <w:sz w:val="24"/>
-                <w:szCs w:val="24"/>
-                <w:lang w:val="en-GB"/>
-              </w:rPr>
-            </w:pPr>
-            <w:proofErr w:type="spellStart"/>
-            <w:r>
-              <w:rPr>
-                <w:rFonts w:ascii="Times New Roman" w:hAnsi="Times New Roman" w:cs="Times New Roman"/>
-                <w:sz w:val="24"/>
-                <w:szCs w:val="24"/>
-                <w:highlight w:val="green"/>
+                <w:strike/>
+                <w:sz w:val="24"/>
+                <w:szCs w:val="24"/>
+                <w:lang w:val="en-GB"/>
+              </w:rPr>
+            </w:pPr>
+            <w:proofErr w:type="spellStart"/>
+            <w:r>
+              <w:rPr>
+                <w:rFonts w:ascii="Times New Roman" w:hAnsi="Times New Roman" w:cs="Times New Roman"/>
+                <w:strike/>
+                <w:sz w:val="24"/>
+                <w:szCs w:val="24"/>
                 <w:lang w:val="en-GB"/>
               </w:rPr>
               <w:t>ReyTheme</w:t>
@@ -11742,14 +11808,16 @@
             <w:pPr>
               <w:rPr>
                 <w:rFonts w:ascii="Times New Roman" w:hAnsi="Times New Roman" w:cs="Times New Roman"/>
-                <w:sz w:val="24"/>
-                <w:szCs w:val="24"/>
-              </w:rPr>
-            </w:pPr>
-            <w:proofErr w:type="spellStart"/>
-            <w:r>
-              <w:rPr>
-                <w:rFonts w:ascii="Times New Roman" w:hAnsi="Times New Roman" w:cs="Times New Roman"/>
+                <w:strike/>
+                <w:sz w:val="24"/>
+                <w:szCs w:val="24"/>
+              </w:rPr>
+            </w:pPr>
+            <w:proofErr w:type="spellStart"/>
+            <w:r>
+              <w:rPr>
+                <w:rFonts w:ascii="Times New Roman" w:hAnsi="Times New Roman" w:cs="Times New Roman"/>
+                <w:strike/>
                 <w:sz w:val="24"/>
                 <w:szCs w:val="24"/>
               </w:rPr>
@@ -11761,14 +11829,16 @@
             <w:pPr>
               <w:rPr>
                 <w:rFonts w:ascii="Times New Roman" w:hAnsi="Times New Roman" w:cs="Times New Roman"/>
-                <w:sz w:val="24"/>
-                <w:szCs w:val="24"/>
-              </w:rPr>
-            </w:pPr>
-            <w:proofErr w:type="spellStart"/>
-            <w:r>
-              <w:rPr>
-                <w:rFonts w:ascii="Times New Roman" w:hAnsi="Times New Roman" w:cs="Times New Roman"/>
+                <w:strike/>
+                <w:sz w:val="24"/>
+                <w:szCs w:val="24"/>
+              </w:rPr>
+            </w:pPr>
+            <w:proofErr w:type="spellStart"/>
+            <w:r>
+              <w:rPr>
+                <w:rFonts w:ascii="Times New Roman" w:hAnsi="Times New Roman" w:cs="Times New Roman"/>
+                <w:strike/>
                 <w:sz w:val="24"/>
                 <w:szCs w:val="24"/>
               </w:rPr>

</xml_diff>